<commit_message>
Revert "Merge branch 'master' of https://github.com/Iza666/EguneanBehin"
This reverts commit d49484182b194325069f65b481a35fe619d77da1, reversing
changes made to 3932a616f4bbbdabb0e071b83d835907e931fc99.
</commit_message>
<xml_diff>
--- a/maketazioa.docx
+++ b/maketazioa.docx
@@ -1,6 +1,6 @@
 
 <file path=word/document.xml><?xml version="1.0" encoding="utf-8"?>
-<w:document xmlns:wpc="http://schemas.microsoft.com/office/word/2010/wordprocessingCanvas" xmlns:cx="http://schemas.microsoft.com/office/drawing/2014/chartex" xmlns:cx1="http://schemas.microsoft.com/office/drawing/2015/9/8/chartex" xmlns:cx2="http://schemas.microsoft.com/office/drawing/2015/10/21/chartex" xmlns:cx3="http://schemas.microsoft.com/office/drawing/2016/5/9/chartex" xmlns:cx4="http://schemas.microsoft.com/office/drawing/2016/5/10/chartex" xmlns:cx5="http://schemas.microsoft.com/office/drawing/2016/5/11/chartex" xmlns:cx6="http://schemas.microsoft.com/office/drawing/2016/5/12/chartex" xmlns:cx7="http://schemas.microsoft.com/office/drawing/2016/5/13/chartex" xmlns:cx8="http://schemas.microsoft.com/office/drawing/2016/5/14/chartex" xmlns:mc="http://schemas.openxmlformats.org/markup-compatibility/2006" xmlns:aink="http://schemas.microsoft.com/office/drawing/2016/ink" xmlns:am3d="http://schemas.microsoft.com/office/drawing/2017/model3d" xmlns:o="urn:schemas-microsoft-com:office:office" xmlns:r="http://schemas.openxmlformats.org/officeDocument/2006/relationships" xmlns:m="http://schemas.openxmlformats.org/officeDocument/2006/math" xmlns:v="urn:schemas-microsoft-com:vml" xmlns:wp14="http://schemas.microsoft.com/office/word/2010/wordprocessingDrawing" xmlns:wp="http://schemas.openxmlformats.org/drawingml/2006/wordprocessingDrawing" xmlns:w10="urn:schemas-microsoft-com:office:word" xmlns:w="http://schemas.openxmlformats.org/wordprocessingml/2006/main" xmlns:w14="http://schemas.microsoft.com/office/word/2010/wordml" xmlns:w15="http://schemas.microsoft.com/office/word/2012/wordml" xmlns:w16cid="http://schemas.microsoft.com/office/word/2016/wordml/cid" xmlns:w16se="http://schemas.microsoft.com/office/word/2015/wordml/symex" xmlns:wpg="http://schemas.microsoft.com/office/word/2010/wordprocessingGroup" xmlns:wpi="http://schemas.microsoft.com/office/word/2010/wordprocessingInk" xmlns:wne="http://schemas.microsoft.com/office/word/2006/wordml" xmlns:wps="http://schemas.microsoft.com/office/word/2010/wordprocessingShape" mc:Ignorable="w14 w15 w16se w16cid wp14">
+<w:document xmlns:wpc="http://schemas.microsoft.com/office/word/2010/wordprocessingCanvas" xmlns:cx="http://schemas.microsoft.com/office/drawing/2014/chartex" xmlns:mc="http://schemas.openxmlformats.org/markup-compatibility/2006" xmlns:o="urn:schemas-microsoft-com:office:office" xmlns:r="http://schemas.openxmlformats.org/officeDocument/2006/relationships" xmlns:m="http://schemas.openxmlformats.org/officeDocument/2006/math" xmlns:v="urn:schemas-microsoft-com:vml" xmlns:wp14="http://schemas.microsoft.com/office/word/2010/wordprocessingDrawing" xmlns:wp="http://schemas.openxmlformats.org/drawingml/2006/wordprocessingDrawing" xmlns:w10="urn:schemas-microsoft-com:office:word" xmlns:w="http://schemas.openxmlformats.org/wordprocessingml/2006/main" xmlns:w14="http://schemas.microsoft.com/office/word/2010/wordml" xmlns:w15="http://schemas.microsoft.com/office/word/2012/wordml" xmlns:w16se="http://schemas.microsoft.com/office/word/2015/wordml/symex" xmlns:wpg="http://schemas.microsoft.com/office/word/2010/wordprocessingGroup" xmlns:wpi="http://schemas.microsoft.com/office/word/2010/wordprocessingInk" xmlns:wne="http://schemas.microsoft.com/office/word/2006/wordml" xmlns:wps="http://schemas.microsoft.com/office/word/2010/wordprocessingShape" mc:Ignorable="w14 w15 w16se wp14">
   <w:body>
     <w:p>
       <w:proofErr w:type="spellStart"/>
@@ -45,17 +45,19 @@
       </w:r>
       <w:proofErr w:type="spellStart"/>
       <w:r>
-        <w:t>nagu</w:t>
-      </w:r>
-      <w:r>
-        <w:t>s</w:t>
-      </w:r>
-      <w:r>
-        <w:t>i</w:t>
-      </w:r>
-      <w:proofErr w:type="spellEnd"/>
-      <w:r>
-        <w:t xml:space="preserve"> izango </w:t>
+        <w:t>naguzi</w:t>
+      </w:r>
+      <w:proofErr w:type="spellEnd"/>
+      <w:r>
+        <w:t xml:space="preserve"> </w:t>
+      </w:r>
+      <w:proofErr w:type="spellStart"/>
+      <w:r>
+        <w:t>izango</w:t>
+      </w:r>
+      <w:proofErr w:type="spellEnd"/>
+      <w:r>
+        <w:t xml:space="preserve"> </w:t>
       </w:r>
       <w:proofErr w:type="spellStart"/>
       <w:r>
@@ -133,7 +135,7 @@
       </w:r>
       <w:proofErr w:type="spellStart"/>
       <w:r>
-        <w:t>goiburu</w:t>
+        <w:t>gohiburu</w:t>
       </w:r>
       <w:proofErr w:type="spellEnd"/>
       <w:r>
@@ -253,8 +255,13 @@
       <w:r>
         <w:t xml:space="preserve"> </w:t>
       </w:r>
-      <w:r>
-        <w:t xml:space="preserve">gauza </w:t>
+      <w:proofErr w:type="spellStart"/>
+      <w:r>
+        <w:t>gauza</w:t>
+      </w:r>
+      <w:proofErr w:type="spellEnd"/>
+      <w:r>
+        <w:t xml:space="preserve"> </w:t>
       </w:r>
       <w:proofErr w:type="spellStart"/>
       <w:r>
@@ -414,6 +421,8 @@
       <w:r>
         <w:t xml:space="preserve"> dugu.</w:t>
       </w:r>
+      <w:bookmarkStart w:id="0" w:name="_GoBack"/>
+      <w:bookmarkEnd w:id="0"/>
     </w:p>
     <w:p>
       <w:proofErr w:type="spellStart"/>
@@ -478,7 +487,7 @@
           <w:lang w:eastAsia="es-ES"/>
         </w:rPr>
         <w:drawing>
-          <wp:inline distT="0" distB="0" distL="0" distR="0" wp14:anchorId="2E0EBFC2" wp14:editId="06DF3266">
+          <wp:inline distT="0" distB="0" distL="0" distR="0" wp14:anchorId="773B8043" wp14:editId="55DE6C8E">
             <wp:extent cx="3305175" cy="4705350"/>
             <wp:effectExtent l="0" t="0" r="9525" b="0"/>
             <wp:docPr id="1" name="Irudia 1"/>
@@ -520,108 +529,61 @@
       </w:r>
     </w:p>
     <w:p>
-      <w:pPr>
-        <w:rPr>
-          <w:lang w:val="en-US"/>
-        </w:rPr>
-      </w:pPr>
-      <w:proofErr w:type="spellStart"/>
-      <w:r>
-        <w:rPr>
-          <w:lang w:val="en-US"/>
-        </w:rPr>
+      <w:proofErr w:type="spellStart"/>
+      <w:r>
         <w:lastRenderedPageBreak/>
         <w:t>Bigarren</w:t>
       </w:r>
       <w:proofErr w:type="spellEnd"/>
       <w:r>
-        <w:rPr>
-          <w:lang w:val="en-US"/>
-        </w:rPr>
         <w:t xml:space="preserve"> </w:t>
       </w:r>
       <w:proofErr w:type="spellStart"/>
       <w:r>
-        <w:rPr>
-          <w:lang w:val="en-US"/>
-        </w:rPr>
         <w:t>orrialdean</w:t>
       </w:r>
       <w:proofErr w:type="spellEnd"/>
       <w:r>
-        <w:rPr>
-          <w:lang w:val="en-US"/>
-        </w:rPr>
         <w:t xml:space="preserve"> </w:t>
       </w:r>
       <w:proofErr w:type="spellStart"/>
       <w:r>
-        <w:rPr>
-          <w:lang w:val="en-US"/>
-        </w:rPr>
         <w:t>gure</w:t>
       </w:r>
       <w:proofErr w:type="spellEnd"/>
       <w:r>
-        <w:rPr>
-          <w:lang w:val="en-US"/>
-        </w:rPr>
         <w:t xml:space="preserve"> </w:t>
       </w:r>
       <w:proofErr w:type="spellStart"/>
       <w:r>
-        <w:rPr>
-          <w:lang w:val="en-US"/>
-        </w:rPr>
         <w:t>klazifikazioa</w:t>
       </w:r>
       <w:proofErr w:type="spellEnd"/>
       <w:r>
-        <w:rPr>
-          <w:lang w:val="en-US"/>
-        </w:rPr>
         <w:t xml:space="preserve"> </w:t>
       </w:r>
       <w:proofErr w:type="spellStart"/>
       <w:r>
-        <w:rPr>
-          <w:lang w:val="en-US"/>
-        </w:rPr>
         <w:t>beste</w:t>
       </w:r>
       <w:proofErr w:type="spellEnd"/>
       <w:r>
-        <w:rPr>
-          <w:lang w:val="en-US"/>
-        </w:rPr>
         <w:t xml:space="preserve"> </w:t>
       </w:r>
       <w:proofErr w:type="spellStart"/>
       <w:r>
-        <w:rPr>
-          <w:lang w:val="en-US"/>
-        </w:rPr>
         <w:t>jokalariekiko</w:t>
       </w:r>
       <w:proofErr w:type="spellEnd"/>
       <w:r>
-        <w:rPr>
-          <w:lang w:val="en-US"/>
-        </w:rPr>
         <w:t xml:space="preserve"> </w:t>
       </w:r>
       <w:proofErr w:type="spellStart"/>
       <w:r>
-        <w:rPr>
-          <w:lang w:val="en-US"/>
-        </w:rPr>
         <w:t>ageriko</w:t>
       </w:r>
       <w:proofErr w:type="spellEnd"/>
       <w:r>
-        <w:rPr>
-          <w:lang w:val="en-US"/>
-        </w:rPr>
         <w:t xml:space="preserve"> da.</w:t>
       </w:r>
     </w:p>
@@ -635,7 +597,7 @@
           <w:lang w:eastAsia="es-ES"/>
         </w:rPr>
         <w:drawing>
-          <wp:inline distT="0" distB="0" distL="0" distR="0" wp14:anchorId="3B9D1A05" wp14:editId="14FBF6AE">
+          <wp:inline distT="0" distB="0" distL="0" distR="0" wp14:anchorId="67FEEA84" wp14:editId="4694D430">
             <wp:extent cx="3209925" cy="4743450"/>
             <wp:effectExtent l="0" t="0" r="9525" b="0"/>
             <wp:docPr id="2" name="Irudia 2"/>
@@ -836,7 +798,7 @@
           <w:lang w:eastAsia="es-ES"/>
         </w:rPr>
         <w:drawing>
-          <wp:inline distT="0" distB="0" distL="0" distR="0" wp14:anchorId="213321EB" wp14:editId="41A8EA65">
+          <wp:inline distT="0" distB="0" distL="0" distR="0" wp14:anchorId="08670360" wp14:editId="299E2643">
             <wp:extent cx="3162300" cy="4676775"/>
             <wp:effectExtent l="0" t="0" r="0" b="9525"/>
             <wp:docPr id="3" name="Irudia 3"/>
@@ -896,7 +858,7 @@
         <mc:AlternateContent>
           <mc:Choice Requires="wpg">
             <w:drawing>
-              <wp:anchor distT="0" distB="0" distL="114300" distR="114300" simplePos="0" relativeHeight="251679744" behindDoc="0" locked="0" layoutInCell="1" allowOverlap="1" wp14:anchorId="0834FD1C" wp14:editId="73DEDB88">
+              <wp:anchor distT="0" distB="0" distL="114300" distR="114300" simplePos="0" relativeHeight="251679744" behindDoc="0" locked="0" layoutInCell="1" allowOverlap="1" wp14:anchorId="4A095A88" wp14:editId="63E2E946">
                 <wp:simplePos x="0" y="0"/>
                 <wp:positionH relativeFrom="column">
                   <wp:posOffset>3757616</wp:posOffset>
@@ -1251,7 +1213,7 @@
           </mc:Choice>
           <mc:Fallback>
             <w:pict>
-              <v:group w14:anchorId="0834FD1C" id="Elkartu 56" o:spid="_x0000_s1026" style="position:absolute;margin-left:295.9pt;margin-top:11.25pt;width:138.55pt;height:206.45pt;z-index:251679744" coordsize="17597,26224" o:gfxdata="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">
+              <v:group w14:anchorId="4A095A88" id="Elkartu 56" o:spid="_x0000_s1026" style="position:absolute;margin-left:295.9pt;margin-top:11.25pt;width:138.55pt;height:206.45pt;z-index:251679744" coordsize="17597,26224" o:gfxdata="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">
                 <v:group id="Elkartu 57" o:spid="_x0000_s1027" style="position:absolute;width:17597;height:26224" coordorigin="86,-86" coordsize="17597,26224" o:gfxdata="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">
                   <v:rect id="Laukizuzena 58" o:spid="_x0000_s1028" style="position:absolute;left:86;width:17598;height:26138;visibility:visible;mso-wrap-style:square;v-text-anchor:middle" o:gfxdata="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" fillcolor="white [3201]" strokecolor="#0d0d0d [3069]" strokeweight="1pt"/>
                   <v:rect id="Laukizuzena 59" o:spid="_x0000_s1029" style="position:absolute;left:86;top:-86;width:17586;height:3967;visibility:visible;mso-wrap-style:square;v-text-anchor:middle" o:gfxdata="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" fillcolor="white [3201]" strokecolor="black [3213]" strokeweight="1pt">
@@ -1357,7 +1319,7 @@
         <mc:AlternateContent>
           <mc:Choice Requires="wpg">
             <w:drawing>
-              <wp:anchor distT="0" distB="0" distL="114300" distR="114300" simplePos="0" relativeHeight="251687936" behindDoc="0" locked="0" layoutInCell="1" allowOverlap="1" wp14:anchorId="4798F1BB" wp14:editId="517E808E">
+              <wp:anchor distT="0" distB="0" distL="114300" distR="114300" simplePos="0" relativeHeight="251687936" behindDoc="0" locked="0" layoutInCell="1" allowOverlap="1" wp14:anchorId="131C026A" wp14:editId="34956A22">
                 <wp:simplePos x="0" y="0"/>
                 <wp:positionH relativeFrom="column">
                   <wp:posOffset>269924</wp:posOffset>
@@ -2085,7 +2047,7 @@
           </mc:Choice>
           <mc:Fallback>
             <w:pict>
-              <v:group w14:anchorId="4798F1BB" id="Elkartu 69" o:spid="_x0000_s1034" style="position:absolute;margin-left:21.25pt;margin-top:.7pt;width:138.8pt;height:206.85pt;z-index:251687936" coordsize="17625,26268" o:gfxdata="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">
+              <v:group w14:anchorId="131C026A" id="Elkartu 69" o:spid="_x0000_s1034" style="position:absolute;margin-left:21.25pt;margin-top:.7pt;width:138.8pt;height:206.85pt;z-index:251687936" coordsize="17625,26268" o:gfxdata="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">
                 <v:group id="Elkartu 48" o:spid="_x0000_s1035" style="position:absolute;width:17625;height:26268" coordsize="17625,26268" o:gfxdata="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">
                   <v:group id="Elkartu 17" o:spid="_x0000_s1036" style="position:absolute;width:17625;height:26219" coordorigin="-14" coordsize="17627,26224" o:gfxdata="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">
                     <v:group id="Elkartu 12" o:spid="_x0000_s1037" style="position:absolute;width:17597;height:26224" coordsize="17597,26224" o:gfxdata="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">
@@ -2357,7 +2319,7 @@
         <mc:AlternateContent>
           <mc:Choice Requires="wps">
             <w:drawing>
-              <wp:anchor distT="0" distB="0" distL="114300" distR="114300" simplePos="0" relativeHeight="251706368" behindDoc="0" locked="0" layoutInCell="1" allowOverlap="1" wp14:anchorId="7D169775" wp14:editId="66BD5578">
+              <wp:anchor distT="0" distB="0" distL="114300" distR="114300" simplePos="0" relativeHeight="251706368" behindDoc="0" locked="0" layoutInCell="1" allowOverlap="1" wp14:anchorId="63157B15" wp14:editId="4A1FC193">
                 <wp:simplePos x="0" y="0"/>
                 <wp:positionH relativeFrom="column">
                   <wp:posOffset>1619118</wp:posOffset>
@@ -2440,7 +2402,7 @@
         <mc:AlternateContent>
           <mc:Choice Requires="wps">
             <w:drawing>
-              <wp:anchor distT="0" distB="0" distL="114300" distR="114300" simplePos="0" relativeHeight="251673600" behindDoc="0" locked="0" layoutInCell="1" allowOverlap="1" wp14:anchorId="0884C114" wp14:editId="67EFBFA1">
+              <wp:anchor distT="0" distB="0" distL="114300" distR="114300" simplePos="0" relativeHeight="251673600" behindDoc="0" locked="0" layoutInCell="1" allowOverlap="1" wp14:anchorId="3F52024A" wp14:editId="482E9B36">
                 <wp:simplePos x="0" y="0"/>
                 <wp:positionH relativeFrom="column">
                   <wp:posOffset>1873092</wp:posOffset>
@@ -2531,7 +2493,7 @@
         <mc:AlternateContent>
           <mc:Choice Requires="wps">
             <w:drawing>
-              <wp:anchor distT="0" distB="0" distL="114300" distR="114300" simplePos="0" relativeHeight="251677696" behindDoc="0" locked="0" layoutInCell="1" allowOverlap="1" wp14:anchorId="7397797F" wp14:editId="151D0090">
+              <wp:anchor distT="0" distB="0" distL="114300" distR="114300" simplePos="0" relativeHeight="251677696" behindDoc="0" locked="0" layoutInCell="1" allowOverlap="1" wp14:anchorId="3F0547A6" wp14:editId="489A8DC3">
                 <wp:simplePos x="0" y="0"/>
                 <wp:positionH relativeFrom="column">
                   <wp:posOffset>1852031</wp:posOffset>
@@ -2612,7 +2574,7 @@
         <mc:AlternateContent>
           <mc:Choice Requires="wpg">
             <w:drawing>
-              <wp:anchor distT="0" distB="0" distL="114300" distR="114300" simplePos="0" relativeHeight="251729920" behindDoc="0" locked="0" layoutInCell="1" allowOverlap="1" wp14:anchorId="14AB5EDE" wp14:editId="0D633A3A">
+              <wp:anchor distT="0" distB="0" distL="114300" distR="114300" simplePos="0" relativeHeight="251729920" behindDoc="0" locked="0" layoutInCell="1" allowOverlap="1">
                 <wp:simplePos x="0" y="0"/>
                 <wp:positionH relativeFrom="column">
                   <wp:posOffset>3847770</wp:posOffset>
@@ -2790,8 +2752,6 @@
                                 <w:r>
                                   <w:t>Data</w:t>
                                 </w:r>
-                                <w:bookmarkStart w:id="0" w:name="_GoBack"/>
-                                <w:bookmarkEnd w:id="0"/>
                               </w:p>
                               <w:p>
                                 <w:pPr>
@@ -3019,7 +2979,7 @@
           </mc:Choice>
           <mc:Fallback>
             <w:pict>
-              <v:group w14:anchorId="14AB5EDE" id="Elkartu 132" o:spid="_x0000_s1050" style="position:absolute;margin-left:302.95pt;margin-top:304.45pt;width:138.6pt;height:206.45pt;z-index:251729920" coordsize="17604,26219" o:gfxdata="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">
+              <v:group id="Elkartu 132" o:spid="_x0000_s1050" style="position:absolute;margin-left:302.95pt;margin-top:304.45pt;width:138.6pt;height:206.45pt;z-index:251729920" coordsize="17604,26219" o:gfxdata="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">
                 <v:group id="Elkartu 38" o:spid="_x0000_s1051" style="position:absolute;width:17595;height:26219" coordsize="17597,26224" o:gfxdata="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">
                   <v:group id="Elkartu 39" o:spid="_x0000_s1052" style="position:absolute;width:17597;height:26224" coordorigin="86,-86" coordsize="17597,26224" o:gfxdata="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">
                     <v:rect id="Laukizuzena 40" o:spid="_x0000_s1053" style="position:absolute;left:86;width:17598;height:26138;visibility:visible;mso-wrap-style:square;v-text-anchor:middle" o:gfxdata="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" fillcolor="white [3201]" strokecolor="#0d0d0d [3069]" strokeweight="1pt"/>
@@ -3047,8 +3007,6 @@
                           <w:r>
                             <w:t>Data</w:t>
                           </w:r>
-                          <w:bookmarkStart w:id="1" w:name="_GoBack"/>
-                          <w:bookmarkEnd w:id="1"/>
                         </w:p>
                         <w:p>
                           <w:pPr>
@@ -3167,7 +3125,7 @@
         <mc:AlternateContent>
           <mc:Choice Requires="wpg">
             <w:drawing>
-              <wp:anchor distT="0" distB="0" distL="114300" distR="114300" simplePos="0" relativeHeight="251737088" behindDoc="0" locked="0" layoutInCell="1" allowOverlap="1" wp14:anchorId="32BD72CD" wp14:editId="28E9F100">
+              <wp:anchor distT="0" distB="0" distL="114300" distR="114300" simplePos="0" relativeHeight="251737088" behindDoc="0" locked="0" layoutInCell="1" allowOverlap="1" wp14:anchorId="7EEC0BD8" wp14:editId="408F555B">
                 <wp:simplePos x="0" y="0"/>
                 <wp:positionH relativeFrom="column">
                   <wp:posOffset>351104</wp:posOffset>
@@ -3427,9 +3385,11 @@
                                   <w:pPr>
                                     <w:jc w:val="center"/>
                                   </w:pPr>
+                                  <w:proofErr w:type="spellStart"/>
                                   <w:r>
                                     <w:t>Bai</w:t>
                                   </w:r>
+                                  <w:proofErr w:type="spellEnd"/>
                                 </w:p>
                               </w:txbxContent>
                             </wps:txbx>
@@ -3730,7 +3690,7 @@
           </mc:Choice>
           <mc:Fallback>
             <w:pict>
-              <v:group w14:anchorId="32BD72CD" id="Elkartu 128" o:spid="_x0000_s1059" style="position:absolute;margin-left:27.65pt;margin-top:323.45pt;width:139.75pt;height:206.75pt;z-index:251737088" coordsize="17751,26256" o:gfxdata="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">
+              <v:group w14:anchorId="7EEC0BD8" id="Elkartu 128" o:spid="_x0000_s1059" style="position:absolute;margin-left:27.65pt;margin-top:323.45pt;width:139.75pt;height:206.75pt;z-index:251737088" coordsize="17751,26256" o:gfxdata="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">
                 <v:group id="Elkartu 78" o:spid="_x0000_s1060" style="position:absolute;width:17595;height:26219" coordsize="17595,26219" o:gfxdata="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">
                   <v:group id="Elkartu 70" o:spid="_x0000_s1061" style="position:absolute;width:17595;height:26219" coordsize="17597,26224" o:gfxdata="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">
                     <v:group id="Elkartu 71" o:spid="_x0000_s1062" style="position:absolute;width:17597;height:26224" coordorigin="86,-86" coordsize="17597,26224" o:gfxdata="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">
@@ -3794,9 +3754,11 @@
                             <w:pPr>
                               <w:jc w:val="center"/>
                             </w:pPr>
+                            <w:proofErr w:type="spellStart"/>
                             <w:r>
                               <w:t>Bai</w:t>
                             </w:r>
+                            <w:proofErr w:type="spellEnd"/>
                           </w:p>
                         </w:txbxContent>
                       </v:textbox>
@@ -3916,7 +3878,7 @@
         <mc:AlternateContent>
           <mc:Choice Requires="wpg">
             <w:drawing>
-              <wp:anchor distT="0" distB="0" distL="114300" distR="114300" simplePos="0" relativeHeight="251722752" behindDoc="0" locked="0" layoutInCell="1" allowOverlap="1" wp14:anchorId="31CF4E44" wp14:editId="78FA4231">
+              <wp:anchor distT="0" distB="0" distL="114300" distR="114300" simplePos="0" relativeHeight="251722752" behindDoc="0" locked="0" layoutInCell="1" allowOverlap="1" wp14:anchorId="55CA4F83" wp14:editId="4D592B0E">
                 <wp:simplePos x="0" y="0"/>
                 <wp:positionH relativeFrom="column">
                   <wp:posOffset>3803879</wp:posOffset>
@@ -4298,7 +4260,7 @@
           </mc:Choice>
           <mc:Fallback>
             <w:pict>
-              <v:group w14:anchorId="31CF4E44" id="Elkartu 127" o:spid="_x0000_s1072" style="position:absolute;margin-left:299.5pt;margin-top:79.8pt;width:138.6pt;height:206.45pt;z-index:251722752" coordsize="17604,26219" o:gfxdata="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">
+              <v:group w14:anchorId="55CA4F83" id="Elkartu 127" o:spid="_x0000_s1072" style="position:absolute;margin-left:299.5pt;margin-top:79.8pt;width:138.6pt;height:206.45pt;z-index:251722752" coordsize="17604,26219" o:gfxdata="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">
                 <v:group id="Elkartu 50" o:spid="_x0000_s1073" style="position:absolute;width:17595;height:26219" coordsize="17597,26224" o:gfxdata="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">
                   <v:group id="Elkartu 51" o:spid="_x0000_s1074" style="position:absolute;width:17597;height:26224" coordorigin="86,-86" coordsize="17597,26224" o:gfxdata="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">
                     <v:rect id="Laukizuzena 52" o:spid="_x0000_s1075" style="position:absolute;left:86;width:17598;height:26138;visibility:visible;mso-wrap-style:square;v-text-anchor:middle" o:gfxdata="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" fillcolor="white [3201]" strokecolor="#0d0d0d [3069]" strokeweight="1pt"/>
@@ -4421,7 +4383,7 @@
         <mc:AlternateContent>
           <mc:Choice Requires="wpg">
             <w:drawing>
-              <wp:anchor distT="0" distB="0" distL="114300" distR="114300" simplePos="0" relativeHeight="251715584" behindDoc="0" locked="0" layoutInCell="1" allowOverlap="1" wp14:anchorId="33CA5A8C" wp14:editId="7500735D">
+              <wp:anchor distT="0" distB="0" distL="114300" distR="114300" simplePos="0" relativeHeight="251715584" behindDoc="0" locked="0" layoutInCell="1" allowOverlap="1" wp14:anchorId="70D5A973" wp14:editId="4FD29A29">
                 <wp:simplePos x="0" y="0"/>
                 <wp:positionH relativeFrom="column">
                   <wp:posOffset>1433754</wp:posOffset>
@@ -4863,7 +4825,7 @@
           </mc:Choice>
           <mc:Fallback>
             <w:pict>
-              <v:group w14:anchorId="33CA5A8C" id="Elkartu 126" o:spid="_x0000_s1081" style="position:absolute;margin-left:112.9pt;margin-top:93.65pt;width:138.6pt;height:206.75pt;z-index:251715584" coordsize="17604,26256" o:gfxdata="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">
+              <v:group w14:anchorId="70D5A973" id="Elkartu 126" o:spid="_x0000_s1081" style="position:absolute;margin-left:112.9pt;margin-top:93.65pt;width:138.6pt;height:206.75pt;z-index:251715584" coordsize="17604,26256" o:gfxdata="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">
                 <v:group id="Elkartu 26" o:spid="_x0000_s1082" style="position:absolute;width:17602;height:26219" coordorigin="-9" coordsize="17607,26224" o:gfxdata="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">
                   <v:group id="Elkartu 18" o:spid="_x0000_s1083" style="position:absolute;width:17597;height:26224" coordorigin="86,-86" coordsize="17597,26224" o:gfxdata="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">
                     <v:rect id="Laukizuzena 19" o:spid="_x0000_s1084" style="position:absolute;left:86;width:17598;height:26138;visibility:visible;mso-wrap-style:square;v-text-anchor:middle" o:gfxdata="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" fillcolor="white [3201]" strokecolor="#0d0d0d [3069]" strokeweight="1pt"/>
@@ -5010,7 +4972,7 @@
         <mc:AlternateContent>
           <mc:Choice Requires="wps">
             <w:drawing>
-              <wp:anchor distT="0" distB="0" distL="114300" distR="114300" simplePos="0" relativeHeight="251696128" behindDoc="0" locked="0" layoutInCell="1" allowOverlap="1" wp14:anchorId="2D56B411" wp14:editId="7246BE9F">
+              <wp:anchor distT="0" distB="0" distL="114300" distR="114300" simplePos="0" relativeHeight="251696128" behindDoc="0" locked="0" layoutInCell="1" allowOverlap="1" wp14:anchorId="75DA0809" wp14:editId="487345E4">
                 <wp:simplePos x="0" y="0"/>
                 <wp:positionH relativeFrom="column">
                   <wp:posOffset>293670</wp:posOffset>
@@ -5088,7 +5050,7 @@
         <mc:AlternateContent>
           <mc:Choice Requires="wps">
             <w:drawing>
-              <wp:anchor distT="0" distB="0" distL="114300" distR="114300" simplePos="0" relativeHeight="251681792" behindDoc="0" locked="0" layoutInCell="1" allowOverlap="1" wp14:anchorId="1F0BE0C9" wp14:editId="25BB3EC9">
+              <wp:anchor distT="0" distB="0" distL="114300" distR="114300" simplePos="0" relativeHeight="251681792" behindDoc="0" locked="0" layoutInCell="1" allowOverlap="1" wp14:anchorId="094D2927" wp14:editId="7030712A">
                 <wp:simplePos x="0" y="0"/>
                 <wp:positionH relativeFrom="column">
                   <wp:posOffset>1813021</wp:posOffset>
@@ -5180,7 +5142,7 @@
         <mc:AlternateContent>
           <mc:Choice Requires="wpg">
             <w:drawing>
-              <wp:anchor distT="0" distB="0" distL="114300" distR="114300" simplePos="0" relativeHeight="251744256" behindDoc="0" locked="0" layoutInCell="1" allowOverlap="1" wp14:anchorId="1B646E9A" wp14:editId="76F3CBA8">
+              <wp:anchor distT="0" distB="0" distL="114300" distR="114300" simplePos="0" relativeHeight="251744256" behindDoc="0" locked="0" layoutInCell="1" allowOverlap="1">
                 <wp:simplePos x="0" y="0"/>
                 <wp:positionH relativeFrom="column">
                   <wp:posOffset>1982394</wp:posOffset>
@@ -5805,7 +5767,7 @@
           </mc:Choice>
           <mc:Fallback>
             <w:pict>
-              <v:group w14:anchorId="1B646E9A" id="Elkartu 137" o:spid="_x0000_s1091" style="position:absolute;margin-left:156.1pt;margin-top:10.35pt;width:138.8pt;height:206.8pt;z-index:251744256" coordsize="17630,26261" o:gfxdata="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">
+              <v:group id="Elkartu 137" o:spid="_x0000_s1091" style="position:absolute;margin-left:156.1pt;margin-top:10.35pt;width:138.8pt;height:206.8pt;z-index:251744256" coordsize="17630,26261" o:gfxdata="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">
                 <v:group id="Elkartu 97" o:spid="_x0000_s1092" style="position:absolute;width:17630;height:26219" coordsize="17630,26219" o:gfxdata="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">
                   <v:group id="Elkartu 82" o:spid="_x0000_s1093" style="position:absolute;width:17630;height:26219" coordorigin="-34" coordsize="17632,26224" o:gfxdata="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">
                     <v:group id="Elkartu 84" o:spid="_x0000_s1094" style="position:absolute;width:17597;height:26224" coordorigin="86,-86" coordsize="17597,26224" o:gfxdata="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">
@@ -6055,7 +6017,7 @@
         <mc:AlternateContent>
           <mc:Choice Requires="wpg">
             <w:drawing>
-              <wp:anchor distT="0" distB="0" distL="114300" distR="114300" simplePos="0" relativeHeight="251751424" behindDoc="0" locked="0" layoutInCell="1" allowOverlap="1" wp14:anchorId="01D8D157" wp14:editId="75E399E5">
+              <wp:anchor distT="0" distB="0" distL="114300" distR="114300" simplePos="0" relativeHeight="251751424" behindDoc="0" locked="0" layoutInCell="1" allowOverlap="1">
                 <wp:simplePos x="0" y="0"/>
                 <wp:positionH relativeFrom="column">
                   <wp:posOffset>1997024</wp:posOffset>
@@ -6503,7 +6465,7 @@
           </mc:Choice>
           <mc:Fallback>
             <w:pict>
-              <v:group w14:anchorId="01D8D157" id="Elkartu 138" o:spid="_x0000_s1105" style="position:absolute;left:0;text-align:left;margin-left:157.25pt;margin-top:15.7pt;width:139.2pt;height:206.45pt;z-index:251751424" coordsize="17677,26219" o:gfxdata="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">
+              <v:group id="Elkartu 138" o:spid="_x0000_s1105" style="position:absolute;left:0;text-align:left;margin-left:157.25pt;margin-top:15.7pt;width:139.2pt;height:206.45pt;z-index:251751424" coordsize="17677,26219" o:gfxdata="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">
                 <v:group id="Elkartu 98" o:spid="_x0000_s1106" style="position:absolute;width:17595;height:26219" coordorigin="34" coordsize="17595,26219" o:gfxdata="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">
                   <v:group id="Elkartu 99" o:spid="_x0000_s1107" style="position:absolute;left:34;width:17596;height:26219" coordsize="17597,26224" o:gfxdata="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">
                     <v:group id="Elkartu 100" o:spid="_x0000_s1108" style="position:absolute;width:17597;height:26224" coordorigin="86,-86" coordsize="17597,26224" o:gfxdata="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">
@@ -6651,7 +6613,7 @@
 </file>
 
 <file path=word/styles.xml><?xml version="1.0" encoding="utf-8"?>
-<w:styles xmlns:mc="http://schemas.openxmlformats.org/markup-compatibility/2006" xmlns:r="http://schemas.openxmlformats.org/officeDocument/2006/relationships" xmlns:w="http://schemas.openxmlformats.org/wordprocessingml/2006/main" xmlns:w14="http://schemas.microsoft.com/office/word/2010/wordml" xmlns:w15="http://schemas.microsoft.com/office/word/2012/wordml" xmlns:w16cid="http://schemas.microsoft.com/office/word/2016/wordml/cid" xmlns:w16se="http://schemas.microsoft.com/office/word/2015/wordml/symex" mc:Ignorable="w14 w15 w16se w16cid">
+<w:styles xmlns:mc="http://schemas.openxmlformats.org/markup-compatibility/2006" xmlns:r="http://schemas.openxmlformats.org/officeDocument/2006/relationships" xmlns:w="http://schemas.openxmlformats.org/wordprocessingml/2006/main" xmlns:w14="http://schemas.microsoft.com/office/word/2010/wordml" xmlns:w15="http://schemas.microsoft.com/office/word/2012/wordml" xmlns:w16se="http://schemas.microsoft.com/office/word/2015/wordml/symex" mc:Ignorable="w14 w15 w16se">
   <w:docDefaults>
     <w:rPrDefault>
       <w:rPr>
@@ -6667,7 +6629,7 @@
       </w:pPr>
     </w:pPrDefault>
   </w:docDefaults>
-  <w:latentStyles w:defLockedState="0" w:defUIPriority="99" w:defSemiHidden="0" w:defUnhideWhenUsed="0" w:defQFormat="0" w:count="376">
+  <w:latentStyles w:defLockedState="0" w:defUIPriority="99" w:defSemiHidden="0" w:defUnhideWhenUsed="0" w:defQFormat="0" w:count="371">
     <w:lsdException w:name="Normal" w:uiPriority="0" w:qFormat="1"/>
     <w:lsdException w:name="heading 1" w:uiPriority="9" w:qFormat="1"/>
     <w:lsdException w:name="heading 2" w:semiHidden="1" w:uiPriority="9" w:unhideWhenUsed="1" w:qFormat="1"/>
@@ -6773,6 +6735,7 @@
     <w:lsdException w:name="HTML Sample" w:semiHidden="1" w:unhideWhenUsed="1"/>
     <w:lsdException w:name="HTML Typewriter" w:semiHidden="1" w:unhideWhenUsed="1"/>
     <w:lsdException w:name="HTML Variable" w:semiHidden="1" w:unhideWhenUsed="1"/>
+    <w:lsdException w:name="Normal Table" w:semiHidden="1" w:unhideWhenUsed="1"/>
     <w:lsdException w:name="annotation subject" w:semiHidden="1" w:unhideWhenUsed="1"/>
     <w:lsdException w:name="No List" w:semiHidden="1" w:unhideWhenUsed="1"/>
     <w:lsdException w:name="Outline List 1" w:semiHidden="1" w:unhideWhenUsed="1"/>
@@ -6815,8 +6778,11 @@
     <w:lsdException w:name="Table Contemporary" w:semiHidden="1" w:unhideWhenUsed="1"/>
     <w:lsdException w:name="Table Elegant" w:semiHidden="1" w:unhideWhenUsed="1"/>
     <w:lsdException w:name="Table Professional" w:semiHidden="1" w:unhideWhenUsed="1"/>
+    <w:lsdException w:name="Table Subtle 1" w:semiHidden="1" w:unhideWhenUsed="1"/>
     <w:lsdException w:name="Table Subtle 2" w:semiHidden="1" w:unhideWhenUsed="1"/>
     <w:lsdException w:name="Table Web 1" w:semiHidden="1" w:unhideWhenUsed="1"/>
+    <w:lsdException w:name="Table Web 2" w:semiHidden="1" w:unhideWhenUsed="1"/>
+    <w:lsdException w:name="Table Web 3" w:semiHidden="1" w:unhideWhenUsed="1"/>
     <w:lsdException w:name="Balloon Text" w:semiHidden="1" w:unhideWhenUsed="1"/>
     <w:lsdException w:name="Table Grid" w:uiPriority="39"/>
     <w:lsdException w:name="Table Theme" w:semiHidden="1" w:unhideWhenUsed="1"/>
@@ -7035,23 +7001,18 @@
     <w:lsdException w:name="List Table 5 Dark Accent 6" w:uiPriority="50"/>
     <w:lsdException w:name="List Table 6 Colorful Accent 6" w:uiPriority="51"/>
     <w:lsdException w:name="List Table 7 Colorful Accent 6" w:uiPriority="52"/>
-    <w:lsdException w:name="Mention" w:semiHidden="1" w:unhideWhenUsed="1"/>
-    <w:lsdException w:name="Smart Hyperlink" w:semiHidden="1" w:unhideWhenUsed="1"/>
-    <w:lsdException w:name="Hashtag" w:semiHidden="1" w:unhideWhenUsed="1"/>
-    <w:lsdException w:name="Unresolved Mention" w:semiHidden="1" w:unhideWhenUsed="1"/>
-    <w:lsdException w:name="Smart Link" w:semiHidden="1" w:unhideWhenUsed="1"/>
   </w:latentStyles>
-  <w:style w:type="paragraph" w:default="1" w:styleId="Normal">
+  <w:style w:type="paragraph" w:default="1" w:styleId="Normala">
     <w:name w:val="Normal"/>
     <w:qFormat/>
   </w:style>
-  <w:style w:type="character" w:default="1" w:styleId="DefaultParagraphFont">
+  <w:style w:type="character" w:default="1" w:styleId="Paragrafoarenletra-tipolehenetsia">
     <w:name w:val="Default Paragraph Font"/>
     <w:uiPriority w:val="1"/>
     <w:semiHidden/>
     <w:unhideWhenUsed/>
   </w:style>
-  <w:style w:type="table" w:default="1" w:styleId="TableNormal">
+  <w:style w:type="table" w:default="1" w:styleId="Taulanormala">
     <w:name w:val="Normal Table"/>
     <w:uiPriority w:val="99"/>
     <w:semiHidden/>
@@ -7066,7 +7027,7 @@
       </w:tblCellMar>
     </w:tblPr>
   </w:style>
-  <w:style w:type="numbering" w:default="1" w:styleId="NoList">
+  <w:style w:type="numbering" w:default="1" w:styleId="Zerrendarikez">
     <w:name w:val="No List"/>
     <w:uiPriority w:val="99"/>
     <w:semiHidden/>
@@ -7341,7 +7302,7 @@
 </file>
 
 <file path=customXml/itemProps1.xml><?xml version="1.0" encoding="utf-8"?>
-<ds:datastoreItem xmlns:ds="http://schemas.openxmlformats.org/officeDocument/2006/customXml" ds:itemID="{3FC6E8C4-0932-4086-89CA-6013C3EB03FB}">
+<ds:datastoreItem xmlns:ds="http://schemas.openxmlformats.org/officeDocument/2006/customXml" ds:itemID="{12B39118-7953-453D-80A5-0F90950F08E0}">
   <ds:schemaRefs>
     <ds:schemaRef ds:uri="http://schemas.openxmlformats.org/officeDocument/2006/bibliography"/>
   </ds:schemaRefs>

</xml_diff>